<commit_message>
Update Add Strategy to risk entry.docx
</commit_message>
<xml_diff>
--- a/UML/use_case_fully dressed/Add Strategy to risk entry.docx
+++ b/UML/use_case_fully dressed/Add Strategy to risk entry.docx
@@ -43,8 +43,6 @@
           <w:lang w:val="en-US"/>
         </w:rPr>
       </w:pPr>
-      <w:bookmarkStart w:id="0" w:name="_GoBack"/>
-      <w:bookmarkEnd w:id="0"/>
     </w:p>
     <w:p>
       <w:pPr>
@@ -579,168 +577,168 @@
           <w:color w:val="000000"/>
           <w:lang w:val="en-US"/>
         </w:rPr>
+        <w:t>Primary Actor</w:t>
+      </w:r>
+    </w:p>
+    <w:p>
+      <w:pPr>
+        <w:pStyle w:val="NormalWeb"/>
+        <w:spacing w:before="240" w:beforeAutospacing="0" w:after="240" w:afterAutospacing="0"/>
+        <w:rPr>
+          <w:rFonts w:ascii="Arial" w:hAnsi="Arial" w:cs="Arial"/>
+          <w:color w:val="000000"/>
+          <w:lang w:val="en-US"/>
+        </w:rPr>
+      </w:pPr>
+      <w:r>
+        <w:rPr>
+          <w:rFonts w:ascii="Arial" w:hAnsi="Arial" w:cs="Arial"/>
+          <w:color w:val="000000"/>
+          <w:lang w:val="en-US"/>
+        </w:rPr>
+        <w:t>Risk Analyst</w:t>
+      </w:r>
+    </w:p>
+    <w:p>
+      <w:pPr>
+        <w:pStyle w:val="NormalWeb"/>
+        <w:spacing w:before="240" w:beforeAutospacing="0" w:after="240" w:afterAutospacing="0"/>
+        <w:rPr>
+          <w:rFonts w:ascii="Arial" w:hAnsi="Arial" w:cs="Arial"/>
+          <w:color w:val="000000"/>
+          <w:lang w:val="en-US"/>
+        </w:rPr>
+      </w:pPr>
+    </w:p>
+    <w:p>
+      <w:pPr>
+        <w:pStyle w:val="NormalWeb"/>
+        <w:spacing w:before="240" w:beforeAutospacing="0" w:after="240" w:afterAutospacing="0"/>
+        <w:rPr>
+          <w:rFonts w:ascii="Arial" w:hAnsi="Arial" w:cs="Arial"/>
+          <w:b/>
+          <w:bCs/>
+          <w:color w:val="000000"/>
+          <w:lang w:val="en-US"/>
+        </w:rPr>
+      </w:pPr>
+      <w:r>
+        <w:rPr>
+          <w:rFonts w:ascii="Arial" w:hAnsi="Arial" w:cs="Arial"/>
+          <w:b/>
+          <w:bCs/>
+          <w:color w:val="000000"/>
+          <w:lang w:val="en-US"/>
+        </w:rPr>
+        <w:t>Stakeholders and Interests</w:t>
+      </w:r>
+    </w:p>
+    <w:p>
+      <w:pPr>
+        <w:pStyle w:val="NormalWeb"/>
+        <w:spacing w:before="240" w:beforeAutospacing="0" w:after="240" w:afterAutospacing="0"/>
+        <w:rPr>
+          <w:rFonts w:ascii="Arial" w:hAnsi="Arial" w:cs="Arial"/>
+          <w:color w:val="000000"/>
+          <w:lang w:val="en-US"/>
+        </w:rPr>
+      </w:pPr>
+      <w:r>
+        <w:rPr>
+          <w:rFonts w:ascii="Arial" w:hAnsi="Arial" w:cs="Arial"/>
+          <w:color w:val="000000"/>
+          <w:lang w:val="en-US"/>
+        </w:rPr>
+        <w:t>Risk Analyst: Efficient strategy creation.</w:t>
+      </w:r>
+    </w:p>
+    <w:p>
+      <w:pPr>
+        <w:pStyle w:val="NormalWeb"/>
+        <w:spacing w:before="240" w:beforeAutospacing="0" w:after="240" w:afterAutospacing="0"/>
+        <w:rPr>
+          <w:rFonts w:ascii="Arial" w:hAnsi="Arial" w:cs="Arial"/>
+          <w:color w:val="000000"/>
+          <w:lang w:val="en-US"/>
+        </w:rPr>
+      </w:pPr>
+    </w:p>
+    <w:p>
+      <w:pPr>
+        <w:pStyle w:val="NormalWeb"/>
+        <w:spacing w:before="240" w:beforeAutospacing="0" w:after="240" w:afterAutospacing="0"/>
+        <w:rPr>
+          <w:rFonts w:ascii="Arial" w:hAnsi="Arial" w:cs="Arial"/>
+          <w:b/>
+          <w:bCs/>
+          <w:color w:val="000000"/>
+          <w:lang w:val="en-US"/>
+        </w:rPr>
+      </w:pPr>
+      <w:r>
+        <w:rPr>
+          <w:rFonts w:ascii="Arial" w:hAnsi="Arial" w:cs="Arial"/>
+          <w:b/>
+          <w:bCs/>
+          <w:color w:val="000000"/>
+          <w:lang w:val="en-US"/>
+        </w:rPr>
+        <w:t>Precondition</w:t>
+      </w:r>
+    </w:p>
+    <w:p>
+      <w:pPr>
+        <w:pStyle w:val="NormalWeb"/>
+        <w:spacing w:before="240" w:beforeAutospacing="0" w:after="240" w:afterAutospacing="0"/>
+        <w:rPr>
+          <w:rFonts w:ascii="Arial" w:hAnsi="Arial" w:cs="Arial"/>
+          <w:color w:val="000000"/>
+          <w:lang w:val="en-US"/>
+        </w:rPr>
+      </w:pPr>
+      <w:r>
+        <w:rPr>
+          <w:rFonts w:ascii="Arial" w:hAnsi="Arial" w:cs="Arial"/>
+          <w:color w:val="000000"/>
+          <w:lang w:val="en-US"/>
+        </w:rPr>
+        <w:t>The user has chosen a risk.</w:t>
+      </w:r>
+    </w:p>
+    <w:p>
+      <w:pPr>
+        <w:pStyle w:val="NormalWeb"/>
+        <w:spacing w:before="240" w:beforeAutospacing="0" w:after="240" w:afterAutospacing="0"/>
+        <w:rPr>
+          <w:rFonts w:ascii="Arial" w:hAnsi="Arial" w:cs="Arial"/>
+          <w:b/>
+          <w:bCs/>
+          <w:color w:val="000000"/>
+          <w:lang w:val="en-US"/>
+        </w:rPr>
+      </w:pPr>
+    </w:p>
+    <w:p>
+      <w:pPr>
+        <w:pStyle w:val="NormalWeb"/>
+        <w:spacing w:before="240" w:beforeAutospacing="0" w:after="240" w:afterAutospacing="0"/>
+        <w:rPr>
+          <w:rFonts w:ascii="Arial" w:hAnsi="Arial" w:cs="Arial"/>
+          <w:b/>
+          <w:bCs/>
+          <w:color w:val="000000"/>
+          <w:lang w:val="en-US"/>
+        </w:rPr>
+      </w:pPr>
+      <w:r>
+        <w:rPr>
+          <w:rFonts w:ascii="Arial" w:hAnsi="Arial" w:cs="Arial"/>
+          <w:b/>
+          <w:bCs/>
+          <w:color w:val="000000"/>
+          <w:lang w:val="en-US"/>
+        </w:rPr>
         <w:lastRenderedPageBreak/>
-        <w:t>Primary Actor</w:t>
-      </w:r>
-    </w:p>
-    <w:p>
-      <w:pPr>
-        <w:pStyle w:val="NormalWeb"/>
-        <w:spacing w:before="240" w:beforeAutospacing="0" w:after="240" w:afterAutospacing="0"/>
-        <w:rPr>
-          <w:rFonts w:ascii="Arial" w:hAnsi="Arial" w:cs="Arial"/>
-          <w:color w:val="000000"/>
-          <w:lang w:val="en-US"/>
-        </w:rPr>
-      </w:pPr>
-      <w:r>
-        <w:rPr>
-          <w:rFonts w:ascii="Arial" w:hAnsi="Arial" w:cs="Arial"/>
-          <w:color w:val="000000"/>
-          <w:lang w:val="en-US"/>
-        </w:rPr>
-        <w:t>Risk Analyst</w:t>
-      </w:r>
-    </w:p>
-    <w:p>
-      <w:pPr>
-        <w:pStyle w:val="NormalWeb"/>
-        <w:spacing w:before="240" w:beforeAutospacing="0" w:after="240" w:afterAutospacing="0"/>
-        <w:rPr>
-          <w:rFonts w:ascii="Arial" w:hAnsi="Arial" w:cs="Arial"/>
-          <w:color w:val="000000"/>
-          <w:lang w:val="en-US"/>
-        </w:rPr>
-      </w:pPr>
-    </w:p>
-    <w:p>
-      <w:pPr>
-        <w:pStyle w:val="NormalWeb"/>
-        <w:spacing w:before="240" w:beforeAutospacing="0" w:after="240" w:afterAutospacing="0"/>
-        <w:rPr>
-          <w:rFonts w:ascii="Arial" w:hAnsi="Arial" w:cs="Arial"/>
-          <w:b/>
-          <w:bCs/>
-          <w:color w:val="000000"/>
-          <w:lang w:val="en-US"/>
-        </w:rPr>
-      </w:pPr>
-      <w:r>
-        <w:rPr>
-          <w:rFonts w:ascii="Arial" w:hAnsi="Arial" w:cs="Arial"/>
-          <w:b/>
-          <w:bCs/>
-          <w:color w:val="000000"/>
-          <w:lang w:val="en-US"/>
-        </w:rPr>
-        <w:t>Stakeholders and Interests</w:t>
-      </w:r>
-    </w:p>
-    <w:p>
-      <w:pPr>
-        <w:pStyle w:val="NormalWeb"/>
-        <w:spacing w:before="240" w:beforeAutospacing="0" w:after="240" w:afterAutospacing="0"/>
-        <w:rPr>
-          <w:rFonts w:ascii="Arial" w:hAnsi="Arial" w:cs="Arial"/>
-          <w:color w:val="000000"/>
-          <w:lang w:val="en-US"/>
-        </w:rPr>
-      </w:pPr>
-      <w:r>
-        <w:rPr>
-          <w:rFonts w:ascii="Arial" w:hAnsi="Arial" w:cs="Arial"/>
-          <w:color w:val="000000"/>
-          <w:lang w:val="en-US"/>
-        </w:rPr>
-        <w:t>Risk Analyst: Efficient strategy creation.</w:t>
-      </w:r>
-    </w:p>
-    <w:p>
-      <w:pPr>
-        <w:pStyle w:val="NormalWeb"/>
-        <w:spacing w:before="240" w:beforeAutospacing="0" w:after="240" w:afterAutospacing="0"/>
-        <w:rPr>
-          <w:rFonts w:ascii="Arial" w:hAnsi="Arial" w:cs="Arial"/>
-          <w:color w:val="000000"/>
-          <w:lang w:val="en-US"/>
-        </w:rPr>
-      </w:pPr>
-    </w:p>
-    <w:p>
-      <w:pPr>
-        <w:pStyle w:val="NormalWeb"/>
-        <w:spacing w:before="240" w:beforeAutospacing="0" w:after="240" w:afterAutospacing="0"/>
-        <w:rPr>
-          <w:rFonts w:ascii="Arial" w:hAnsi="Arial" w:cs="Arial"/>
-          <w:b/>
-          <w:bCs/>
-          <w:color w:val="000000"/>
-          <w:lang w:val="en-US"/>
-        </w:rPr>
-      </w:pPr>
-      <w:r>
-        <w:rPr>
-          <w:rFonts w:ascii="Arial" w:hAnsi="Arial" w:cs="Arial"/>
-          <w:b/>
-          <w:bCs/>
-          <w:color w:val="000000"/>
-          <w:lang w:val="en-US"/>
-        </w:rPr>
-        <w:t>Precondition</w:t>
-      </w:r>
-    </w:p>
-    <w:p>
-      <w:pPr>
-        <w:pStyle w:val="NormalWeb"/>
-        <w:spacing w:before="240" w:beforeAutospacing="0" w:after="240" w:afterAutospacing="0"/>
-        <w:rPr>
-          <w:rFonts w:ascii="Arial" w:hAnsi="Arial" w:cs="Arial"/>
-          <w:color w:val="000000"/>
-          <w:lang w:val="en-US"/>
-        </w:rPr>
-      </w:pPr>
-      <w:r>
-        <w:rPr>
-          <w:rFonts w:ascii="Arial" w:hAnsi="Arial" w:cs="Arial"/>
-          <w:color w:val="000000"/>
-          <w:lang w:val="en-US"/>
-        </w:rPr>
-        <w:t>The user has chosen a risk.</w:t>
-      </w:r>
-    </w:p>
-    <w:p>
-      <w:pPr>
-        <w:pStyle w:val="NormalWeb"/>
-        <w:spacing w:before="240" w:beforeAutospacing="0" w:after="240" w:afterAutospacing="0"/>
-        <w:rPr>
-          <w:rFonts w:ascii="Arial" w:hAnsi="Arial" w:cs="Arial"/>
-          <w:b/>
-          <w:bCs/>
-          <w:color w:val="000000"/>
-          <w:lang w:val="en-US"/>
-        </w:rPr>
-      </w:pPr>
-    </w:p>
-    <w:p>
-      <w:pPr>
-        <w:pStyle w:val="NormalWeb"/>
-        <w:spacing w:before="240" w:beforeAutospacing="0" w:after="240" w:afterAutospacing="0"/>
-        <w:rPr>
-          <w:rFonts w:ascii="Arial" w:hAnsi="Arial" w:cs="Arial"/>
-          <w:b/>
-          <w:bCs/>
-          <w:color w:val="000000"/>
-          <w:lang w:val="en-US"/>
-        </w:rPr>
-      </w:pPr>
-      <w:r>
-        <w:rPr>
-          <w:rFonts w:ascii="Arial" w:hAnsi="Arial" w:cs="Arial"/>
-          <w:b/>
-          <w:bCs/>
-          <w:color w:val="000000"/>
-          <w:lang w:val="en-US"/>
-        </w:rPr>
         <w:t>Success Guarantee</w:t>
       </w:r>
     </w:p>
@@ -1050,6 +1048,8 @@
         </w:rPr>
         <w:t>N/A</w:t>
       </w:r>
+      <w:bookmarkStart w:id="0" w:name="_GoBack"/>
+      <w:bookmarkEnd w:id="0"/>
     </w:p>
     <w:sectPr>
       <w:pgSz w:w="11906" w:h="16838"/>
@@ -1901,7 +1901,7 @@
 </file>
 
 <file path=customXml/itemProps1.xml><?xml version="1.0" encoding="utf-8"?>
-<ds:datastoreItem xmlns:ds="http://schemas.openxmlformats.org/officeDocument/2006/customXml" ds:itemID="{0E2A0485-DA6B-45A7-8B5C-0E173E34AF2E}">
+<ds:datastoreItem xmlns:ds="http://schemas.openxmlformats.org/officeDocument/2006/customXml" ds:itemID="{19251446-65BD-4C4C-B5CB-0ABAF957943D}">
   <ds:schemaRefs>
     <ds:schemaRef ds:uri="http://schemas.openxmlformats.org/officeDocument/2006/bibliography"/>
   </ds:schemaRefs>

</xml_diff>